<commit_message>
add index in the report file
</commit_message>
<xml_diff>
--- a/report.docx
+++ b/report.docx
@@ -12,10 +12,469 @@
         <w:rPr>
           <w:rFonts w:ascii="Times New Roman" w:hAnsi="Times New Roman" w:cs="Times New Roman"/>
         </w:rPr>
-        <w:t>Jie Liang    jie.liang.1@stonybrook.edu</w:t>
+        <w:t xml:space="preserve">Jie Liang    </w:t>
       </w:r>
+      <w:hyperlink r:id="rId4" w:history="1">
+        <w:r>
+          <w:rPr>
+            <w:rStyle w:val="Hyperlink"/>
+            <w:rFonts w:ascii="Times New Roman" w:hAnsi="Times New Roman" w:cs="Times New Roman"/>
+          </w:rPr>
+          <w:t>jie.liang.1@stonybrook.edu</w:t>
+        </w:r>
+      </w:hyperlink>
+    </w:p>
+    <w:p>
+      <w:pPr>
+        <w:rPr>
+          <w:rFonts w:ascii="Times New Roman" w:hAnsi="Times New Roman" w:cs="Times New Roman"/>
+        </w:rPr>
+      </w:pPr>
+    </w:p>
+    <w:p>
+      <w:pPr>
+        <w:rPr>
+          <w:rFonts w:ascii="Times New Roman" w:hAnsi="Times New Roman" w:cs="Times New Roman"/>
+        </w:rPr>
+      </w:pPr>
+    </w:p>
+    <w:p>
+      <w:pPr>
+        <w:rPr>
+          <w:rFonts w:ascii="Times New Roman" w:hAnsi="Times New Roman" w:cs="Times New Roman"/>
+        </w:rPr>
+      </w:pPr>
+    </w:p>
+    <w:p>
+      <w:pPr>
+        <w:rPr>
+          <w:rFonts w:ascii="Times New Roman" w:hAnsi="Times New Roman" w:cs="Times New Roman"/>
+        </w:rPr>
+      </w:pPr>
+    </w:p>
+    <w:p>
+      <w:pPr>
+        <w:rPr>
+          <w:rFonts w:ascii="Times New Roman" w:hAnsi="Times New Roman" w:cs="Times New Roman"/>
+        </w:rPr>
+      </w:pPr>
+    </w:p>
+    <w:p>
+      <w:pPr>
+        <w:rPr>
+          <w:rFonts w:ascii="Times New Roman" w:hAnsi="Times New Roman" w:cs="Times New Roman"/>
+        </w:rPr>
+      </w:pPr>
+    </w:p>
+    <w:p>
+      <w:pPr>
+        <w:rPr>
+          <w:rFonts w:ascii="Times New Roman" w:hAnsi="Times New Roman" w:cs="Times New Roman"/>
+        </w:rPr>
+      </w:pPr>
+    </w:p>
+    <w:p>
+      <w:pPr>
+        <w:rPr>
+          <w:rFonts w:ascii="Times New Roman" w:hAnsi="Times New Roman" w:cs="Times New Roman"/>
+        </w:rPr>
+      </w:pPr>
+    </w:p>
+    <w:p>
+      <w:pPr>
+        <w:rPr>
+          <w:rFonts w:ascii="Times New Roman" w:hAnsi="Times New Roman" w:cs="Times New Roman"/>
+        </w:rPr>
+      </w:pPr>
+    </w:p>
+    <w:p>
+      <w:pPr>
+        <w:rPr>
+          <w:rFonts w:ascii="Times New Roman" w:hAnsi="Times New Roman" w:cs="Times New Roman"/>
+        </w:rPr>
+      </w:pPr>
+    </w:p>
+    <w:p>
+      <w:pPr>
+        <w:rPr>
+          <w:rFonts w:ascii="Times New Roman" w:hAnsi="Times New Roman" w:cs="Times New Roman"/>
+        </w:rPr>
+      </w:pPr>
+    </w:p>
+    <w:p>
+      <w:pPr>
+        <w:rPr>
+          <w:rFonts w:ascii="Times New Roman" w:hAnsi="Times New Roman" w:cs="Times New Roman"/>
+        </w:rPr>
+      </w:pPr>
+    </w:p>
+    <w:p>
+      <w:pPr>
+        <w:rPr>
+          <w:rFonts w:ascii="Times New Roman" w:hAnsi="Times New Roman" w:cs="Times New Roman"/>
+        </w:rPr>
+      </w:pPr>
+    </w:p>
+    <w:p>
+      <w:pPr>
+        <w:rPr>
+          <w:rFonts w:ascii="Times New Roman" w:hAnsi="Times New Roman" w:cs="Times New Roman"/>
+        </w:rPr>
+      </w:pPr>
+    </w:p>
+    <w:p>
+      <w:pPr>
+        <w:rPr>
+          <w:rFonts w:ascii="Times New Roman" w:hAnsi="Times New Roman" w:cs="Times New Roman"/>
+        </w:rPr>
+      </w:pPr>
+    </w:p>
+    <w:p>
+      <w:pPr>
+        <w:rPr>
+          <w:rFonts w:ascii="Times New Roman" w:hAnsi="Times New Roman" w:cs="Times New Roman"/>
+        </w:rPr>
+      </w:pPr>
+    </w:p>
+    <w:p>
+      <w:pPr>
+        <w:rPr>
+          <w:rFonts w:ascii="Times New Roman" w:hAnsi="Times New Roman" w:cs="Times New Roman"/>
+        </w:rPr>
+      </w:pPr>
+    </w:p>
+    <w:p>
+      <w:pPr>
+        <w:rPr>
+          <w:rFonts w:ascii="Times New Roman" w:hAnsi="Times New Roman" w:cs="Times New Roman"/>
+        </w:rPr>
+      </w:pPr>
+    </w:p>
+    <w:p>
+      <w:pPr>
+        <w:rPr>
+          <w:rFonts w:ascii="Times New Roman" w:hAnsi="Times New Roman" w:cs="Times New Roman"/>
+        </w:rPr>
+      </w:pPr>
+    </w:p>
+    <w:p>
+      <w:pPr>
+        <w:rPr>
+          <w:rFonts w:ascii="Times New Roman" w:hAnsi="Times New Roman" w:cs="Times New Roman"/>
+        </w:rPr>
+      </w:pPr>
+    </w:p>
+    <w:p>
+      <w:pPr>
+        <w:rPr>
+          <w:rFonts w:ascii="Times New Roman" w:hAnsi="Times New Roman" w:cs="Times New Roman"/>
+        </w:rPr>
+      </w:pPr>
+    </w:p>
+    <w:p>
+      <w:pPr>
+        <w:rPr>
+          <w:rFonts w:ascii="Times New Roman" w:hAnsi="Times New Roman" w:cs="Times New Roman"/>
+        </w:rPr>
+      </w:pPr>
+    </w:p>
+    <w:p>
+      <w:pPr>
+        <w:rPr>
+          <w:rFonts w:ascii="Times New Roman" w:hAnsi="Times New Roman" w:cs="Times New Roman"/>
+        </w:rPr>
+      </w:pPr>
+    </w:p>
+    <w:p>
+      <w:pPr>
+        <w:rPr>
+          <w:rFonts w:ascii="Times New Roman" w:hAnsi="Times New Roman" w:cs="Times New Roman"/>
+        </w:rPr>
+      </w:pPr>
+    </w:p>
+    <w:p>
+      <w:pPr>
+        <w:rPr>
+          <w:rFonts w:ascii="Times New Roman" w:hAnsi="Times New Roman" w:cs="Times New Roman"/>
+        </w:rPr>
+      </w:pPr>
+    </w:p>
+    <w:p>
+      <w:pPr>
+        <w:rPr>
+          <w:rFonts w:ascii="Times New Roman" w:hAnsi="Times New Roman" w:cs="Times New Roman"/>
+        </w:rPr>
+      </w:pPr>
+    </w:p>
+    <w:p>
+      <w:pPr>
+        <w:rPr>
+          <w:rFonts w:ascii="Times New Roman" w:hAnsi="Times New Roman" w:cs="Times New Roman"/>
+        </w:rPr>
+      </w:pPr>
+    </w:p>
+    <w:p>
+      <w:pPr>
+        <w:rPr>
+          <w:rFonts w:ascii="Times New Roman" w:hAnsi="Times New Roman" w:cs="Times New Roman"/>
+        </w:rPr>
+      </w:pPr>
+    </w:p>
+    <w:p>
+      <w:pPr>
+        <w:rPr>
+          <w:rFonts w:ascii="Times New Roman" w:hAnsi="Times New Roman" w:cs="Times New Roman"/>
+        </w:rPr>
+      </w:pPr>
+    </w:p>
+    <w:p>
+      <w:pPr>
+        <w:rPr>
+          <w:rFonts w:ascii="Times New Roman" w:hAnsi="Times New Roman" w:cs="Times New Roman"/>
+        </w:rPr>
+      </w:pPr>
+    </w:p>
+    <w:p>
+      <w:pPr>
+        <w:rPr>
+          <w:rFonts w:ascii="Times New Roman" w:hAnsi="Times New Roman" w:cs="Times New Roman"/>
+        </w:rPr>
+      </w:pPr>
+    </w:p>
+    <w:p>
+      <w:pPr>
+        <w:rPr>
+          <w:rFonts w:ascii="Times New Roman" w:hAnsi="Times New Roman" w:cs="Times New Roman"/>
+        </w:rPr>
+      </w:pPr>
+    </w:p>
+    <w:p>
+      <w:pPr>
+        <w:rPr>
+          <w:rFonts w:ascii="Times New Roman" w:hAnsi="Times New Roman" w:cs="Times New Roman"/>
+        </w:rPr>
+      </w:pPr>
+    </w:p>
+    <w:p>
+      <w:pPr>
+        <w:rPr>
+          <w:rFonts w:ascii="Times New Roman" w:hAnsi="Times New Roman" w:cs="Times New Roman"/>
+        </w:rPr>
+      </w:pPr>
+    </w:p>
+    <w:p>
+      <w:pPr>
+        <w:rPr>
+          <w:rFonts w:ascii="Times New Roman" w:hAnsi="Times New Roman" w:cs="Times New Roman"/>
+        </w:rPr>
+      </w:pPr>
+    </w:p>
+    <w:p>
+      <w:pPr>
+        <w:rPr>
+          <w:rFonts w:ascii="Times New Roman" w:hAnsi="Times New Roman" w:cs="Times New Roman"/>
+        </w:rPr>
+      </w:pPr>
+    </w:p>
+    <w:p>
+      <w:pPr>
+        <w:rPr>
+          <w:rFonts w:ascii="Times New Roman" w:hAnsi="Times New Roman" w:cs="Times New Roman"/>
+        </w:rPr>
+      </w:pPr>
+    </w:p>
+    <w:p>
+      <w:pPr>
+        <w:rPr>
+          <w:rFonts w:ascii="Times New Roman" w:hAnsi="Times New Roman" w:cs="Times New Roman"/>
+        </w:rPr>
+      </w:pPr>
+    </w:p>
+    <w:p>
+      <w:pPr>
+        <w:rPr>
+          <w:rFonts w:ascii="Times New Roman" w:hAnsi="Times New Roman" w:cs="Times New Roman"/>
+        </w:rPr>
+      </w:pPr>
+    </w:p>
+    <w:p>
+      <w:pPr>
+        <w:rPr>
+          <w:rFonts w:ascii="Times New Roman" w:hAnsi="Times New Roman" w:cs="Times New Roman"/>
+        </w:rPr>
+      </w:pPr>
+    </w:p>
+    <w:p>
+      <w:pPr>
+        <w:rPr>
+          <w:rFonts w:ascii="Times New Roman" w:hAnsi="Times New Roman" w:cs="Times New Roman"/>
+        </w:rPr>
+      </w:pPr>
+    </w:p>
+    <w:p>
+      <w:pPr>
+        <w:rPr>
+          <w:rFonts w:ascii="Times New Roman" w:hAnsi="Times New Roman" w:cs="Times New Roman"/>
+        </w:rPr>
+      </w:pPr>
+    </w:p>
+    <w:p>
+      <w:pPr>
+        <w:rPr>
+          <w:rFonts w:ascii="Times New Roman" w:hAnsi="Times New Roman" w:cs="Times New Roman"/>
+        </w:rPr>
+      </w:pPr>
+    </w:p>
+    <w:p>
+      <w:pPr>
+        <w:rPr>
+          <w:rFonts w:ascii="Times New Roman" w:hAnsi="Times New Roman" w:cs="Times New Roman"/>
+        </w:rPr>
+      </w:pPr>
+    </w:p>
+    <w:p>
+      <w:pPr>
+        <w:rPr>
+          <w:rFonts w:ascii="Times New Roman" w:hAnsi="Times New Roman" w:cs="Times New Roman"/>
+        </w:rPr>
+      </w:pPr>
+    </w:p>
+    <w:p>
+      <w:pPr>
+        <w:rPr>
+          <w:rFonts w:ascii="Times New Roman" w:hAnsi="Times New Roman" w:cs="Times New Roman"/>
+        </w:rPr>
+      </w:pPr>
+      <w:r>
+        <w:rPr>
+          <w:rFonts w:ascii="Times New Roman" w:hAnsi="Times New Roman" w:cs="Times New Roman"/>
+        </w:rPr>
+        <w:lastRenderedPageBreak/>
+        <w:t>Dump(listing)</w:t>
+      </w:r>
+      <w:r>
+        <w:rPr>
+          <w:rFonts w:ascii="Times New Roman" w:hAnsi="Times New Roman" w:cs="Times New Roman"/>
+        </w:rPr>
+        <w:t xml:space="preserve">: </w:t>
+      </w:r>
+    </w:p>
+    <w:p>
+      <w:pPr>
+        <w:rPr>
+          <w:rFonts w:ascii="Times New Roman" w:hAnsi="Times New Roman" w:cs="Times New Roman"/>
+        </w:rPr>
+      </w:pPr>
+    </w:p>
+    <w:p>
+      <w:pPr>
+        <w:rPr>
+          <w:rFonts w:ascii="Times New Roman" w:hAnsi="Times New Roman" w:cs="Times New Roman"/>
+        </w:rPr>
+      </w:pPr>
+      <w:r>
+        <w:rPr>
+          <w:rFonts w:ascii="Times New Roman" w:hAnsi="Times New Roman" w:cs="Times New Roman"/>
+        </w:rPr>
+        <w:t>Sample:</w:t>
+      </w:r>
+    </w:p>
+    <w:p>
+      <w:pPr>
+        <w:rPr>
+          <w:rFonts w:ascii="Times New Roman" w:hAnsi="Times New Roman" w:cs="Times New Roman"/>
+        </w:rPr>
+      </w:pPr>
+      <w:hyperlink r:id="rId5" w:history="1">
+        <w:r>
+          <w:rPr>
+            <w:rStyle w:val="Hyperlink"/>
+            <w:rFonts w:ascii="Times New Roman" w:hAnsi="Times New Roman" w:cs="Times New Roman"/>
+          </w:rPr>
+          <w:t>https://www.coursehero.com/file/9793628/Dump20130406/</w:t>
+        </w:r>
+      </w:hyperlink>
+    </w:p>
+    <w:p>
+      <w:pPr>
+        <w:rPr>
+          <w:rFonts w:ascii="Times New Roman" w:hAnsi="Times New Roman" w:cs="Times New Roman"/>
+        </w:rPr>
+      </w:pPr>
+    </w:p>
+    <w:p>
+      <w:pPr>
+        <w:rPr>
+          <w:rFonts w:ascii="Times New Roman" w:hAnsi="Times New Roman" w:cs="Times New Roman"/>
+        </w:rPr>
+      </w:pPr>
+    </w:p>
+    <w:p>
+      <w:pPr>
+        <w:rPr>
+          <w:rFonts w:ascii="Times New Roman" w:hAnsi="Times New Roman" w:cs="Times New Roman"/>
+        </w:rPr>
+      </w:pPr>
+    </w:p>
+    <w:p>
+      <w:pPr>
+        <w:rPr>
+          <w:rFonts w:ascii="Times New Roman" w:hAnsi="Times New Roman" w:cs="Times New Roman"/>
+        </w:rPr>
+      </w:pPr>
+      <w:r>
+        <w:rPr>
+          <w:rFonts w:ascii="Times New Roman" w:hAnsi="Times New Roman" w:cs="Times New Roman"/>
+        </w:rPr>
+        <w:t>transaction</w:t>
+      </w:r>
+      <w:r>
+        <w:rPr>
+          <w:rFonts w:ascii="Times New Roman" w:hAnsi="Times New Roman" w:cs="Times New Roman"/>
+        </w:rPr>
+        <w:t>s</w:t>
+      </w:r>
+      <w:r>
+        <w:rPr>
+          <w:rFonts w:ascii="Times New Roman" w:hAnsi="Times New Roman" w:cs="Times New Roman"/>
+        </w:rPr>
+        <w:t xml:space="preserve"> in Section 3 of</w:t>
+      </w:r>
+      <w:r>
+        <w:rPr>
+          <w:rFonts w:ascii="Times New Roman" w:hAnsi="Times New Roman" w:cs="Times New Roman"/>
+        </w:rPr>
+        <w:t xml:space="preserve"> the Requirements Specification:</w:t>
+      </w:r>
+    </w:p>
+    <w:p>
+      <w:pPr>
+        <w:rPr>
+          <w:rFonts w:ascii="Times New Roman" w:hAnsi="Times New Roman" w:cs="Times New Roman"/>
+        </w:rPr>
+      </w:pPr>
+    </w:p>
+    <w:p>
+      <w:pPr>
+        <w:rPr>
+          <w:rFonts w:ascii="Times New Roman" w:hAnsi="Times New Roman" w:cs="Times New Roman"/>
+        </w:rPr>
+      </w:pPr>
       <w:bookmarkStart w:id="0" w:name="_GoBack"/>
       <w:bookmarkEnd w:id="0"/>
+    </w:p>
+    <w:p>
+      <w:pPr>
+        <w:rPr>
+          <w:rFonts w:ascii="Times New Roman" w:hAnsi="Times New Roman" w:cs="Times New Roman"/>
+        </w:rPr>
+      </w:pPr>
+      <w:r>
+        <w:rPr>
+          <w:rFonts w:ascii="Times New Roman" w:hAnsi="Times New Roman" w:cs="Times New Roman"/>
+        </w:rPr>
+        <w:t>Sample Result for each transaction:</w:t>
+      </w:r>
     </w:p>
     <w:sectPr>
       <w:pgSz w:w="12240" w:h="15840"/>
@@ -453,6 +912,17 @@
     <w:semiHidden/>
     <w:unhideWhenUsed/>
   </w:style>
+  <w:style w:type="character" w:styleId="Hyperlink">
+    <w:name w:val="Hyperlink"/>
+    <w:basedOn w:val="DefaultParagraphFont"/>
+    <w:uiPriority w:val="99"/>
+    <w:unhideWhenUsed/>
+    <w:rsid w:val="00091C90"/>
+    <w:rPr>
+      <w:color w:val="0563C1" w:themeColor="hyperlink"/>
+      <w:u w:val="single"/>
+    </w:rPr>
+  </w:style>
 </w:styles>
 </file>
 

</xml_diff>